<commit_message>
Changes made to ER to RM mapping
</commit_message>
<xml_diff>
--- a/DBD RS_ER.docx
+++ b/DBD RS_ER.docx
@@ -1923,6 +1923,8 @@
         <w:gridCol w:w="923"/>
         <w:gridCol w:w="910"/>
         <w:gridCol w:w="1603"/>
+        <w:gridCol w:w="950"/>
+        <w:gridCol w:w="1030"/>
       </w:tblGrid>
       <w:tr>
         <w:tc>
@@ -2037,7 +2039,89 @@
               <mc:AlternateContent>
                 <mc:Choice Requires="wps">
                   <w:drawing>
-                    <wp:anchor distT="0" distB="0" distL="114300" distR="114300" simplePos="0" relativeHeight="251712512" behindDoc="0" locked="0" layoutInCell="1" allowOverlap="1" wp14:anchorId="5D9911E3" wp14:editId="487728F9">
+                    <wp:anchor distT="0" distB="0" distL="114300" distR="114300" simplePos="0" relativeHeight="251725824" behindDoc="0" locked="0" layoutInCell="1" allowOverlap="1" wp14:anchorId="02693B94" wp14:editId="1D27C406">
+                      <wp:simplePos x="0" y="0"/>
+                      <wp:positionH relativeFrom="column">
+                        <wp:posOffset>539114</wp:posOffset>
+                      </wp:positionH>
+                      <wp:positionV relativeFrom="paragraph">
+                        <wp:posOffset>191770</wp:posOffset>
+                      </wp:positionV>
+                      <wp:extent cx="45719" cy="861060"/>
+                      <wp:effectExtent l="76200" t="38100" r="50165" b="15240"/>
+                      <wp:wrapNone/>
+                      <wp:docPr id="15" name="Straight Arrow Connector 15"/>
+                      <wp:cNvGraphicFramePr/>
+                      <a:graphic xmlns:a="http://schemas.openxmlformats.org/drawingml/2006/main">
+                        <a:graphicData uri="http://schemas.microsoft.com/office/word/2010/wordprocessingShape">
+                          <wps:wsp>
+                            <wps:cNvCnPr/>
+                            <wps:spPr>
+                              <a:xfrm flipH="1" flipV="1">
+                                <a:off x="0" y="0"/>
+                                <a:ext cx="45719" cy="861060"/>
+                              </a:xfrm>
+                              <a:prstGeom prst="straightConnector1">
+                                <a:avLst/>
+                              </a:prstGeom>
+                              <a:ln>
+                                <a:tailEnd type="triangle"/>
+                              </a:ln>
+                            </wps:spPr>
+                            <wps:style>
+                              <a:lnRef idx="1">
+                                <a:schemeClr val="accent1"/>
+                              </a:lnRef>
+                              <a:fillRef idx="0">
+                                <a:schemeClr val="accent1"/>
+                              </a:fillRef>
+                              <a:effectRef idx="0">
+                                <a:schemeClr val="accent1"/>
+                              </a:effectRef>
+                              <a:fontRef idx="minor">
+                                <a:schemeClr val="tx1"/>
+                              </a:fontRef>
+                            </wps:style>
+                            <wps:bodyPr/>
+                          </wps:wsp>
+                        </a:graphicData>
+                      </a:graphic>
+                      <wp14:sizeRelH relativeFrom="margin">
+                        <wp14:pctWidth>0</wp14:pctWidth>
+                      </wp14:sizeRelH>
+                      <wp14:sizeRelV relativeFrom="margin">
+                        <wp14:pctHeight>0</wp14:pctHeight>
+                      </wp14:sizeRelV>
+                    </wp:anchor>
+                  </w:drawing>
+                </mc:Choice>
+                <mc:Fallback>
+                  <w:pict>
+                    <v:shapetype w14:anchorId="171414A8" id="_x0000_t32" coordsize="21600,21600" o:spt="32" o:oned="t" path="m,l21600,21600e" filled="f">
+                      <v:path arrowok="t" fillok="f" o:connecttype="none"/>
+                      <o:lock v:ext="edit" shapetype="t"/>
+                    </v:shapetype>
+                    <v:shape id="Straight Arrow Connector 15" o:spid="_x0000_s1026" type="#_x0000_t32" style="position:absolute;margin-left:42.45pt;margin-top:15.1pt;width:3.6pt;height:67.8pt;flip:x y;z-index:251725824;visibility:visible;mso-wrap-style:square;mso-width-percent:0;mso-height-percent:0;mso-wrap-distance-left:9pt;mso-wrap-distance-top:0;mso-wrap-distance-right:9pt;mso-wrap-distance-bottom:0;mso-position-horizontal:absolute;mso-position-horizontal-relative:text;mso-position-vertical:absolute;mso-position-vertical-relative:text;mso-width-percent:0;mso-height-percent:0;mso-width-relative:margin;mso-height-relative:margin" o:gfxdata="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" strokecolor="#4472c4 [3204]" strokeweight=".5pt">
+                      <v:stroke endarrow="block" joinstyle="miter"/>
+                    </v:shape>
+                  </w:pict>
+                </mc:Fallback>
+              </mc:AlternateContent>
+            </w:r>
+            <w:r>
+              <w:rPr>
+                <w:rFonts w:ascii="Times New Roman" w:hAnsi="Times New Roman" w:cs="Times New Roman"/>
+                <w:b/>
+                <w:bCs/>
+                <w:noProof/>
+                <w:sz w:val="24"/>
+                <w:szCs w:val="24"/>
+                <w:u w:val="single"/>
+              </w:rPr>
+              <mc:AlternateContent>
+                <mc:Choice Requires="wps">
+                  <w:drawing>
+                    <wp:anchor distT="0" distB="0" distL="114300" distR="114300" simplePos="0" relativeHeight="251727872" behindDoc="0" locked="0" layoutInCell="1" allowOverlap="1" wp14:anchorId="5D9911E3" wp14:editId="487728F9">
                       <wp:simplePos x="0" y="0"/>
                       <wp:positionH relativeFrom="column">
                         <wp:posOffset>30214</wp:posOffset>
@@ -2089,11 +2173,7 @@
                 </mc:Choice>
                 <mc:Fallback>
                   <w:pict>
-                    <v:shapetype w14:anchorId="70499EC0" id="_x0000_t32" coordsize="21600,21600" o:spt="32" o:oned="t" path="m,l21600,21600e" filled="f">
-                      <v:path arrowok="t" fillok="f" o:connecttype="none"/>
-                      <o:lock v:ext="edit" shapetype="t"/>
-                    </v:shapetype>
-                    <v:shape id="Straight Arrow Connector 22" o:spid="_x0000_s1026" type="#_x0000_t32" style="position:absolute;margin-left:2.4pt;margin-top:12.35pt;width:0;height:16.85pt;flip:y;z-index:251712512;visibility:visible;mso-wrap-style:square;mso-wrap-distance-left:9pt;mso-wrap-distance-top:0;mso-wrap-distance-right:9pt;mso-wrap-distance-bottom:0;mso-position-horizontal:absolute;mso-position-horizontal-relative:text;mso-position-vertical:absolute;mso-position-vertical-relative:text" o:gfxdata="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" strokecolor="#4472c4 [3204]" strokeweight=".5pt">
+                    <v:shape w14:anchorId="54536C2C" id="Straight Arrow Connector 22" o:spid="_x0000_s1026" type="#_x0000_t32" style="position:absolute;margin-left:2.4pt;margin-top:12.35pt;width:0;height:16.85pt;flip:y;z-index:251727872;visibility:visible;mso-wrap-style:square;mso-wrap-distance-left:9pt;mso-wrap-distance-top:0;mso-wrap-distance-right:9pt;mso-wrap-distance-bottom:0;mso-position-horizontal:absolute;mso-position-horizontal-relative:text;mso-position-vertical:absolute;mso-position-vertical-relative:text" o:gfxdata="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" strokecolor="#4472c4 [3204]" strokeweight=".5pt">
                       <v:stroke endarrow="block" joinstyle="miter"/>
                     </v:shape>
                   </w:pict>
@@ -2113,7 +2193,7 @@
               <mc:AlternateContent>
                 <mc:Choice Requires="wps">
                   <w:drawing>
-                    <wp:anchor distT="0" distB="0" distL="114300" distR="114300" simplePos="0" relativeHeight="251703296" behindDoc="0" locked="0" layoutInCell="1" allowOverlap="1" wp14:anchorId="58AE5B35" wp14:editId="5E6532C0">
+                    <wp:anchor distT="0" distB="0" distL="114300" distR="114300" simplePos="0" relativeHeight="251726848" behindDoc="0" locked="0" layoutInCell="1" allowOverlap="1" wp14:anchorId="58AE5B35" wp14:editId="361A348F">
                       <wp:simplePos x="0" y="0"/>
                       <wp:positionH relativeFrom="column">
                         <wp:posOffset>693973</wp:posOffset>
@@ -2165,7 +2245,7 @@
                 </mc:Choice>
                 <mc:Fallback>
                   <w:pict>
-                    <v:shape w14:anchorId="18A079A1" id="Straight Arrow Connector 20" o:spid="_x0000_s1026" type="#_x0000_t32" style="position:absolute;margin-left:54.65pt;margin-top:15.35pt;width:0;height:31.25pt;flip:y;z-index:251703296;visibility:visible;mso-wrap-style:square;mso-wrap-distance-left:9pt;mso-wrap-distance-top:0;mso-wrap-distance-right:9pt;mso-wrap-distance-bottom:0;mso-position-horizontal:absolute;mso-position-horizontal-relative:text;mso-position-vertical:absolute;mso-position-vertical-relative:text" o:gfxdata="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" strokecolor="#4472c4 [3204]" strokeweight=".5pt">
+                    <v:shape w14:anchorId="77BC461F" id="Straight Arrow Connector 20" o:spid="_x0000_s1026" type="#_x0000_t32" style="position:absolute;margin-left:54.65pt;margin-top:15.35pt;width:0;height:31.25pt;flip:y;z-index:251726848;visibility:visible;mso-wrap-style:square;mso-wrap-distance-left:9pt;mso-wrap-distance-top:0;mso-wrap-distance-right:9pt;mso-wrap-distance-bottom:0;mso-position-horizontal:absolute;mso-position-horizontal-relative:text;mso-position-vertical:absolute;mso-position-vertical-relative:text" o:gfxdata="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" strokecolor="#4472c4 [3204]" strokeweight=".5pt">
                       <v:stroke endarrow="block" joinstyle="miter"/>
                     </v:shape>
                   </w:pict>
@@ -2177,155 +2257,71 @@
                 <w:rFonts w:ascii="Times New Roman" w:hAnsi="Times New Roman" w:cs="Times New Roman"/>
                 <w:b/>
                 <w:bCs/>
+                <w:sz w:val="24"/>
+                <w:szCs w:val="24"/>
+                <w:u w:val="single"/>
+              </w:rPr>
+              <w:t>P_username</w:t>
+            </w:r>
+          </w:p>
+        </w:tc>
+        <w:tc>
+          <w:tcPr>
+            <w:tcW w:w="950" w:type="dxa"/>
+          </w:tcPr>
+          <w:p>
+            <w:pPr>
+              <w:tabs>
+                <w:tab w:val="left" w:pos="2102"/>
+              </w:tabs>
+              <w:ind w:left="0" w:firstLine="0"/>
+              <w:rPr>
+                <w:rFonts w:ascii="Times New Roman" w:hAnsi="Times New Roman" w:cs="Times New Roman"/>
                 <w:noProof/>
                 <w:sz w:val="24"/>
                 <w:szCs w:val="24"/>
                 <w:u w:val="single"/>
               </w:rPr>
-              <mc:AlternateContent>
-                <mc:Choice Requires="wps">
-                  <w:drawing>
-                    <wp:anchor distT="0" distB="0" distL="114300" distR="114300" simplePos="0" relativeHeight="251702272" behindDoc="0" locked="0" layoutInCell="1" allowOverlap="1" wp14:anchorId="02693B94" wp14:editId="7D962EA7">
-                      <wp:simplePos x="0" y="0"/>
-                      <wp:positionH relativeFrom="column">
-                        <wp:posOffset>539115</wp:posOffset>
-                      </wp:positionH>
-                      <wp:positionV relativeFrom="paragraph">
-                        <wp:posOffset>193736</wp:posOffset>
-                      </wp:positionV>
-                      <wp:extent cx="7374" cy="1054510"/>
-                      <wp:effectExtent l="76200" t="38100" r="69215" b="12700"/>
-                      <wp:wrapNone/>
-                      <wp:docPr id="15" name="Straight Arrow Connector 15"/>
-                      <wp:cNvGraphicFramePr/>
-                      <a:graphic xmlns:a="http://schemas.openxmlformats.org/drawingml/2006/main">
-                        <a:graphicData uri="http://schemas.microsoft.com/office/word/2010/wordprocessingShape">
-                          <wps:wsp>
-                            <wps:cNvCnPr/>
-                            <wps:spPr>
-                              <a:xfrm flipH="1" flipV="1">
-                                <a:off x="0" y="0"/>
-                                <a:ext cx="7374" cy="1054510"/>
-                              </a:xfrm>
-                              <a:prstGeom prst="straightConnector1">
-                                <a:avLst/>
-                              </a:prstGeom>
-                              <a:ln>
-                                <a:tailEnd type="triangle"/>
-                              </a:ln>
-                            </wps:spPr>
-                            <wps:style>
-                              <a:lnRef idx="1">
-                                <a:schemeClr val="accent1"/>
-                              </a:lnRef>
-                              <a:fillRef idx="0">
-                                <a:schemeClr val="accent1"/>
-                              </a:fillRef>
-                              <a:effectRef idx="0">
-                                <a:schemeClr val="accent1"/>
-                              </a:effectRef>
-                              <a:fontRef idx="minor">
-                                <a:schemeClr val="tx1"/>
-                              </a:fontRef>
-                            </wps:style>
-                            <wps:bodyPr/>
-                          </wps:wsp>
-                        </a:graphicData>
-                      </a:graphic>
-                    </wp:anchor>
-                  </w:drawing>
-                </mc:Choice>
-                <mc:Fallback>
-                  <w:pict>
-                    <v:shape w14:anchorId="11DE60A3" id="Straight Arrow Connector 15" o:spid="_x0000_s1026" type="#_x0000_t32" style="position:absolute;margin-left:42.45pt;margin-top:15.25pt;width:.6pt;height:83.05pt;flip:x y;z-index:251702272;visibility:visible;mso-wrap-style:square;mso-wrap-distance-left:9pt;mso-wrap-distance-top:0;mso-wrap-distance-right:9pt;mso-wrap-distance-bottom:0;mso-position-horizontal:absolute;mso-position-horizontal-relative:text;mso-position-vertical:absolute;mso-position-vertical-relative:text" o:gfxdata="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" strokecolor="#4472c4 [3204]" strokeweight=".5pt">
-                      <v:stroke endarrow="block" joinstyle="miter"/>
-                    </v:shape>
-                  </w:pict>
-                </mc:Fallback>
-              </mc:AlternateContent>
-            </w:r>
+            </w:pPr>
             <w:r>
               <w:rPr>
                 <w:rFonts w:ascii="Times New Roman" w:hAnsi="Times New Roman" w:cs="Times New Roman"/>
-                <w:b/>
-                <w:bCs/>
                 <w:noProof/>
                 <w:sz w:val="24"/>
                 <w:szCs w:val="24"/>
                 <w:u w:val="single"/>
               </w:rPr>
-              <mc:AlternateContent>
-                <mc:Choice Requires="wps">
-                  <w:drawing>
-                    <wp:anchor distT="0" distB="0" distL="114300" distR="114300" simplePos="0" relativeHeight="251701248" behindDoc="0" locked="0" layoutInCell="1" allowOverlap="1" wp14:anchorId="146ACA14" wp14:editId="6B1B0655">
-                      <wp:simplePos x="0" y="0"/>
-                      <wp:positionH relativeFrom="column">
-                        <wp:posOffset>332125</wp:posOffset>
-                      </wp:positionH>
-                      <wp:positionV relativeFrom="paragraph">
-                        <wp:posOffset>178988</wp:posOffset>
-                      </wp:positionV>
-                      <wp:extent cx="0" cy="243348"/>
-                      <wp:effectExtent l="76200" t="38100" r="57150" b="23495"/>
-                      <wp:wrapNone/>
-                      <wp:docPr id="12" name="Straight Arrow Connector 12"/>
-                      <wp:cNvGraphicFramePr/>
-                      <a:graphic xmlns:a="http://schemas.openxmlformats.org/drawingml/2006/main">
-                        <a:graphicData uri="http://schemas.microsoft.com/office/word/2010/wordprocessingShape">
-                          <wps:wsp>
-                            <wps:cNvCnPr/>
-                            <wps:spPr>
-                              <a:xfrm flipV="1">
-                                <a:off x="0" y="0"/>
-                                <a:ext cx="0" cy="243348"/>
-                              </a:xfrm>
-                              <a:prstGeom prst="straightConnector1">
-                                <a:avLst/>
-                              </a:prstGeom>
-                              <a:ln>
-                                <a:tailEnd type="triangle"/>
-                              </a:ln>
-                            </wps:spPr>
-                            <wps:style>
-                              <a:lnRef idx="1">
-                                <a:schemeClr val="accent1"/>
-                              </a:lnRef>
-                              <a:fillRef idx="0">
-                                <a:schemeClr val="accent1"/>
-                              </a:fillRef>
-                              <a:effectRef idx="0">
-                                <a:schemeClr val="accent1"/>
-                              </a:effectRef>
-                              <a:fontRef idx="minor">
-                                <a:schemeClr val="tx1"/>
-                              </a:fontRef>
-                            </wps:style>
-                            <wps:bodyPr/>
-                          </wps:wsp>
-                        </a:graphicData>
-                      </a:graphic>
-                    </wp:anchor>
-                  </w:drawing>
-                </mc:Choice>
-                <mc:Fallback>
-                  <w:pict>
-                    <v:shape w14:anchorId="77D666ED" id="Straight Arrow Connector 12" o:spid="_x0000_s1026" type="#_x0000_t32" style="position:absolute;margin-left:26.15pt;margin-top:14.1pt;width:0;height:19.15pt;flip:y;z-index:251701248;visibility:visible;mso-wrap-style:square;mso-wrap-distance-left:9pt;mso-wrap-distance-top:0;mso-wrap-distance-right:9pt;mso-wrap-distance-bottom:0;mso-position-horizontal:absolute;mso-position-horizontal-relative:text;mso-position-vertical:absolute;mso-position-vertical-relative:text" o:gfxdata="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" strokecolor="#4472c4 [3204]" strokeweight=".5pt">
-                      <v:stroke endarrow="block" joinstyle="miter"/>
-                    </v:shape>
-                  </w:pict>
-                </mc:Fallback>
-              </mc:AlternateContent>
+              <w:t>P_city</w:t>
             </w:r>
-            <w:r>
-              <w:rPr>
-                <w:rFonts w:ascii="Times New Roman" w:hAnsi="Times New Roman" w:cs="Times New Roman"/>
-                <w:b/>
-                <w:bCs/>
+          </w:p>
+        </w:tc>
+        <w:tc>
+          <w:tcPr>
+            <w:tcW w:w="1030" w:type="dxa"/>
+          </w:tcPr>
+          <w:p>
+            <w:pPr>
+              <w:tabs>
+                <w:tab w:val="left" w:pos="2102"/>
+              </w:tabs>
+              <w:ind w:left="0" w:firstLine="0"/>
+              <w:rPr>
+                <w:rFonts w:ascii="Times New Roman" w:hAnsi="Times New Roman" w:cs="Times New Roman"/>
+                <w:noProof/>
                 <w:sz w:val="24"/>
                 <w:szCs w:val="24"/>
                 <w:u w:val="single"/>
               </w:rPr>
-              <w:t>P_username</w:t>
+            </w:pPr>
+            <w:r>
+              <w:rPr>
+                <w:rFonts w:ascii="Times New Roman" w:hAnsi="Times New Roman" w:cs="Times New Roman"/>
+                <w:noProof/>
+                <w:sz w:val="24"/>
+                <w:szCs w:val="24"/>
+                <w:u w:val="single"/>
+              </w:rPr>
+              <w:t>P_state</w:t>
             </w:r>
           </w:p>
         </w:tc>
@@ -2352,7 +2348,79 @@
         <mc:AlternateContent>
           <mc:Choice Requires="wps">
             <w:drawing>
-              <wp:anchor distT="0" distB="0" distL="114300" distR="114300" simplePos="0" relativeHeight="251711488" behindDoc="0" locked="0" layoutInCell="1" allowOverlap="1" wp14:anchorId="6986D319" wp14:editId="0EBD63CE">
+              <wp:anchor distT="0" distB="0" distL="114300" distR="114300" simplePos="0" relativeHeight="251710464" behindDoc="0" locked="0" layoutInCell="1" allowOverlap="1" wp14:anchorId="54AE639C" wp14:editId="1CBBBA88">
+                <wp:simplePos x="0" y="0"/>
+                <wp:positionH relativeFrom="column">
+                  <wp:posOffset>-426720</wp:posOffset>
+                </wp:positionH>
+                <wp:positionV relativeFrom="paragraph">
+                  <wp:posOffset>200660</wp:posOffset>
+                </wp:positionV>
+                <wp:extent cx="66040" cy="6248400"/>
+                <wp:effectExtent l="0" t="0" r="29210" b="19050"/>
+                <wp:wrapNone/>
+                <wp:docPr id="9" name="Straight Connector 9"/>
+                <wp:cNvGraphicFramePr/>
+                <a:graphic xmlns:a="http://schemas.openxmlformats.org/drawingml/2006/main">
+                  <a:graphicData uri="http://schemas.microsoft.com/office/word/2010/wordprocessingShape">
+                    <wps:wsp>
+                      <wps:cNvCnPr/>
+                      <wps:spPr>
+                        <a:xfrm flipV="1">
+                          <a:off x="0" y="0"/>
+                          <a:ext cx="66040" cy="6248400"/>
+                        </a:xfrm>
+                        <a:prstGeom prst="line">
+                          <a:avLst/>
+                        </a:prstGeom>
+                      </wps:spPr>
+                      <wps:style>
+                        <a:lnRef idx="1">
+                          <a:schemeClr val="accent1"/>
+                        </a:lnRef>
+                        <a:fillRef idx="0">
+                          <a:schemeClr val="accent1"/>
+                        </a:fillRef>
+                        <a:effectRef idx="0">
+                          <a:schemeClr val="accent1"/>
+                        </a:effectRef>
+                        <a:fontRef idx="minor">
+                          <a:schemeClr val="tx1"/>
+                        </a:fontRef>
+                      </wps:style>
+                      <wps:bodyPr/>
+                    </wps:wsp>
+                  </a:graphicData>
+                </a:graphic>
+                <wp14:sizeRelH relativeFrom="margin">
+                  <wp14:pctWidth>0</wp14:pctWidth>
+                </wp14:sizeRelH>
+                <wp14:sizeRelV relativeFrom="margin">
+                  <wp14:pctHeight>0</wp14:pctHeight>
+                </wp14:sizeRelV>
+              </wp:anchor>
+            </w:drawing>
+          </mc:Choice>
+          <mc:Fallback>
+            <w:pict>
+              <v:line w14:anchorId="75D58167" id="Straight Connector 9" o:spid="_x0000_s1026" style="position:absolute;flip:y;z-index:251710464;visibility:visible;mso-wrap-style:square;mso-width-percent:0;mso-height-percent:0;mso-wrap-distance-left:9pt;mso-wrap-distance-top:0;mso-wrap-distance-right:9pt;mso-wrap-distance-bottom:0;mso-position-horizontal:absolute;mso-position-horizontal-relative:text;mso-position-vertical:absolute;mso-position-vertical-relative:text;mso-width-percent:0;mso-height-percent:0;mso-width-relative:margin;mso-height-relative:margin" from="-33.6pt,15.8pt" to="-28.4pt,507.8pt" o:gfxdata="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" strokecolor="#4472c4 [3204]" strokeweight=".5pt">
+                <v:stroke joinstyle="miter"/>
+              </v:line>
+            </w:pict>
+          </mc:Fallback>
+        </mc:AlternateContent>
+      </w:r>
+      <w:r>
+        <w:rPr>
+          <w:rFonts w:ascii="Times New Roman" w:hAnsi="Times New Roman" w:cs="Times New Roman"/>
+          <w:noProof/>
+          <w:sz w:val="24"/>
+          <w:szCs w:val="24"/>
+        </w:rPr>
+        <mc:AlternateContent>
+          <mc:Choice Requires="wps">
+            <w:drawing>
+              <wp:anchor distT="0" distB="0" distL="114300" distR="114300" simplePos="0" relativeHeight="251711488" behindDoc="0" locked="0" layoutInCell="1" allowOverlap="1" wp14:anchorId="6986D319" wp14:editId="63323002">
                 <wp:simplePos x="0" y="0"/>
                 <wp:positionH relativeFrom="column">
                   <wp:posOffset>-353961</wp:posOffset>
@@ -2401,79 +2469,7 @@
           </mc:Choice>
           <mc:Fallback>
             <w:pict>
-              <v:line w14:anchorId="2DF4166B" id="Straight Connector 10" o:spid="_x0000_s1026" style="position:absolute;flip:y;z-index:251711488;visibility:visible;mso-wrap-style:square;mso-wrap-distance-left:9pt;mso-wrap-distance-top:0;mso-wrap-distance-right:9pt;mso-wrap-distance-bottom:0;mso-position-horizontal:absolute;mso-position-horizontal-relative:text;mso-position-vertical:absolute;mso-position-vertical-relative:text" from="-27.85pt,13.65pt" to="175.95pt,15.4pt" o:gfxdata="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" strokecolor="#4472c4 [3204]" strokeweight=".5pt">
-                <v:stroke joinstyle="miter"/>
-              </v:line>
-            </w:pict>
-          </mc:Fallback>
-        </mc:AlternateContent>
-      </w:r>
-      <w:r>
-        <w:rPr>
-          <w:rFonts w:ascii="Times New Roman" w:hAnsi="Times New Roman" w:cs="Times New Roman"/>
-          <w:noProof/>
-          <w:sz w:val="24"/>
-          <w:szCs w:val="24"/>
-        </w:rPr>
-        <mc:AlternateContent>
-          <mc:Choice Requires="wps">
-            <w:drawing>
-              <wp:anchor distT="0" distB="0" distL="114300" distR="114300" simplePos="0" relativeHeight="251710464" behindDoc="0" locked="0" layoutInCell="1" allowOverlap="1" wp14:anchorId="54AE639C" wp14:editId="1DC77D2E">
-                <wp:simplePos x="0" y="0"/>
-                <wp:positionH relativeFrom="column">
-                  <wp:posOffset>-435077</wp:posOffset>
-                </wp:positionH>
-                <wp:positionV relativeFrom="paragraph">
-                  <wp:posOffset>203118</wp:posOffset>
-                </wp:positionV>
-                <wp:extent cx="73742" cy="6444717"/>
-                <wp:effectExtent l="0" t="0" r="21590" b="13335"/>
-                <wp:wrapNone/>
-                <wp:docPr id="9" name="Straight Connector 9"/>
-                <wp:cNvGraphicFramePr/>
-                <a:graphic xmlns:a="http://schemas.openxmlformats.org/drawingml/2006/main">
-                  <a:graphicData uri="http://schemas.microsoft.com/office/word/2010/wordprocessingShape">
-                    <wps:wsp>
-                      <wps:cNvCnPr/>
-                      <wps:spPr>
-                        <a:xfrm flipV="1">
-                          <a:off x="0" y="0"/>
-                          <a:ext cx="73742" cy="6444717"/>
-                        </a:xfrm>
-                        <a:prstGeom prst="line">
-                          <a:avLst/>
-                        </a:prstGeom>
-                      </wps:spPr>
-                      <wps:style>
-                        <a:lnRef idx="1">
-                          <a:schemeClr val="accent1"/>
-                        </a:lnRef>
-                        <a:fillRef idx="0">
-                          <a:schemeClr val="accent1"/>
-                        </a:fillRef>
-                        <a:effectRef idx="0">
-                          <a:schemeClr val="accent1"/>
-                        </a:effectRef>
-                        <a:fontRef idx="minor">
-                          <a:schemeClr val="tx1"/>
-                        </a:fontRef>
-                      </wps:style>
-                      <wps:bodyPr/>
-                    </wps:wsp>
-                  </a:graphicData>
-                </a:graphic>
-                <wp14:sizeRelH relativeFrom="margin">
-                  <wp14:pctWidth>0</wp14:pctWidth>
-                </wp14:sizeRelH>
-                <wp14:sizeRelV relativeFrom="margin">
-                  <wp14:pctHeight>0</wp14:pctHeight>
-                </wp14:sizeRelV>
-              </wp:anchor>
-            </w:drawing>
-          </mc:Choice>
-          <mc:Fallback>
-            <w:pict>
-              <v:line w14:anchorId="1665878B" id="Straight Connector 9" o:spid="_x0000_s1026" style="position:absolute;flip:y;z-index:251710464;visibility:visible;mso-wrap-style:square;mso-width-percent:0;mso-height-percent:0;mso-wrap-distance-left:9pt;mso-wrap-distance-top:0;mso-wrap-distance-right:9pt;mso-wrap-distance-bottom:0;mso-position-horizontal:absolute;mso-position-horizontal-relative:text;mso-position-vertical:absolute;mso-position-vertical-relative:text;mso-width-percent:0;mso-height-percent:0;mso-width-relative:margin;mso-height-relative:margin" from="-34.25pt,16pt" to="-28.45pt,523.45pt" o:gfxdata="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" strokecolor="#4472c4 [3204]" strokeweight=".5pt">
+              <v:line w14:anchorId="0E536261" id="Straight Connector 10" o:spid="_x0000_s1026" style="position:absolute;flip:y;z-index:251711488;visibility:visible;mso-wrap-style:square;mso-wrap-distance-left:9pt;mso-wrap-distance-top:0;mso-wrap-distance-right:9pt;mso-wrap-distance-bottom:0;mso-position-horizontal:absolute;mso-position-horizontal-relative:text;mso-position-vertical:absolute;mso-position-vertical-relative:text" from="-27.85pt,13.65pt" to="175.95pt,15.4pt" o:gfxdata="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" strokecolor="#4472c4 [3204]" strokeweight=".5pt">
                 <v:stroke joinstyle="miter"/>
               </v:line>
             </w:pict>
@@ -2558,144 +2554,13 @@
           </mc:Fallback>
         </mc:AlternateContent>
       </w:r>
-      <w:r>
-        <w:rPr>
-          <w:rFonts w:ascii="Times New Roman" w:hAnsi="Times New Roman" w:cs="Times New Roman"/>
-          <w:noProof/>
-          <w:sz w:val="24"/>
-          <w:szCs w:val="24"/>
-        </w:rPr>
-        <mc:AlternateContent>
-          <mc:Choice Requires="wps">
-            <w:drawing>
-              <wp:anchor distT="0" distB="0" distL="114300" distR="114300" simplePos="0" relativeHeight="251660288" behindDoc="0" locked="0" layoutInCell="1" allowOverlap="1" wp14:anchorId="1CBC17F9" wp14:editId="0873CB18">
-                <wp:simplePos x="0" y="0"/>
-                <wp:positionH relativeFrom="column">
-                  <wp:posOffset>1961535</wp:posOffset>
-                </wp:positionH>
-                <wp:positionV relativeFrom="paragraph">
-                  <wp:posOffset>27121</wp:posOffset>
-                </wp:positionV>
-                <wp:extent cx="575188" cy="0"/>
-                <wp:effectExtent l="0" t="0" r="0" b="0"/>
-                <wp:wrapNone/>
-                <wp:docPr id="11" name="Straight Connector 11"/>
-                <wp:cNvGraphicFramePr/>
-                <a:graphic xmlns:a="http://schemas.openxmlformats.org/drawingml/2006/main">
-                  <a:graphicData uri="http://schemas.microsoft.com/office/word/2010/wordprocessingShape">
-                    <wps:wsp>
-                      <wps:cNvCnPr/>
-                      <wps:spPr>
-                        <a:xfrm>
-                          <a:off x="0" y="0"/>
-                          <a:ext cx="575188" cy="0"/>
-                        </a:xfrm>
-                        <a:prstGeom prst="line">
-                          <a:avLst/>
-                        </a:prstGeom>
-                      </wps:spPr>
-                      <wps:style>
-                        <a:lnRef idx="1">
-                          <a:schemeClr val="accent1"/>
-                        </a:lnRef>
-                        <a:fillRef idx="0">
-                          <a:schemeClr val="accent1"/>
-                        </a:fillRef>
-                        <a:effectRef idx="0">
-                          <a:schemeClr val="accent1"/>
-                        </a:effectRef>
-                        <a:fontRef idx="minor">
-                          <a:schemeClr val="tx1"/>
-                        </a:fontRef>
-                      </wps:style>
-                      <wps:bodyPr/>
-                    </wps:wsp>
-                  </a:graphicData>
-                </a:graphic>
-              </wp:anchor>
-            </w:drawing>
-          </mc:Choice>
-          <mc:Fallback>
-            <w:pict>
-              <v:line w14:anchorId="6BE3FDF3" id="Straight Connector 11" o:spid="_x0000_s1026" style="position:absolute;z-index:251660288;visibility:visible;mso-wrap-style:square;mso-wrap-distance-left:9pt;mso-wrap-distance-top:0;mso-wrap-distance-right:9pt;mso-wrap-distance-bottom:0;mso-position-horizontal:absolute;mso-position-horizontal-relative:text;mso-position-vertical:absolute;mso-position-vertical-relative:text" from="154.45pt,2.15pt" to="199.75pt,2.15pt" o:gfxdata="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" strokecolor="#4472c4 [3204]" strokeweight=".5pt">
-                <v:stroke joinstyle="miter"/>
-              </v:line>
-            </w:pict>
-          </mc:Fallback>
-        </mc:AlternateContent>
-      </w:r>
-      <w:r>
-        <w:rPr>
-          <w:rFonts w:ascii="Times New Roman" w:hAnsi="Times New Roman" w:cs="Times New Roman"/>
-          <w:noProof/>
-          <w:sz w:val="24"/>
-          <w:szCs w:val="24"/>
-        </w:rPr>
-        <mc:AlternateContent>
-          <mc:Choice Requires="wps">
-            <w:drawing>
-              <wp:anchor distT="0" distB="0" distL="114300" distR="114300" simplePos="0" relativeHeight="251659264" behindDoc="0" locked="0" layoutInCell="1" allowOverlap="1" wp14:anchorId="1DFC5532" wp14:editId="51238F41">
-                <wp:simplePos x="0" y="0"/>
-                <wp:positionH relativeFrom="column">
-                  <wp:posOffset>1976284</wp:posOffset>
-                </wp:positionH>
-                <wp:positionV relativeFrom="paragraph">
-                  <wp:posOffset>34495</wp:posOffset>
-                </wp:positionV>
-                <wp:extent cx="0" cy="353961"/>
-                <wp:effectExtent l="0" t="0" r="38100" b="27305"/>
-                <wp:wrapNone/>
-                <wp:docPr id="8" name="Straight Connector 8"/>
-                <wp:cNvGraphicFramePr/>
-                <a:graphic xmlns:a="http://schemas.openxmlformats.org/drawingml/2006/main">
-                  <a:graphicData uri="http://schemas.microsoft.com/office/word/2010/wordprocessingShape">
-                    <wps:wsp>
-                      <wps:cNvCnPr/>
-                      <wps:spPr>
-                        <a:xfrm flipV="1">
-                          <a:off x="0" y="0"/>
-                          <a:ext cx="0" cy="353961"/>
-                        </a:xfrm>
-                        <a:prstGeom prst="line">
-                          <a:avLst/>
-                        </a:prstGeom>
-                      </wps:spPr>
-                      <wps:style>
-                        <a:lnRef idx="1">
-                          <a:schemeClr val="accent1"/>
-                        </a:lnRef>
-                        <a:fillRef idx="0">
-                          <a:schemeClr val="accent1"/>
-                        </a:fillRef>
-                        <a:effectRef idx="0">
-                          <a:schemeClr val="accent1"/>
-                        </a:effectRef>
-                        <a:fontRef idx="minor">
-                          <a:schemeClr val="tx1"/>
-                        </a:fontRef>
-                      </wps:style>
-                      <wps:bodyPr/>
-                    </wps:wsp>
-                  </a:graphicData>
-                </a:graphic>
-              </wp:anchor>
-            </w:drawing>
-          </mc:Choice>
-          <mc:Fallback>
-            <w:pict>
-              <v:line w14:anchorId="4164ECCE" id="Straight Connector 8" o:spid="_x0000_s1026" style="position:absolute;flip:y;z-index:251659264;visibility:visible;mso-wrap-style:square;mso-wrap-distance-left:9pt;mso-wrap-distance-top:0;mso-wrap-distance-right:9pt;mso-wrap-distance-bottom:0;mso-position-horizontal:absolute;mso-position-horizontal-relative:text;mso-position-vertical:absolute;mso-position-vertical-relative:text" from="155.6pt,2.7pt" to="155.6pt,30.55pt" o:gfxdata="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" strokecolor="#4472c4 [3204]" strokeweight=".5pt">
-                <v:stroke joinstyle="miter"/>
-              </v:line>
-            </w:pict>
-          </mc:Fallback>
-        </mc:AlternateContent>
-      </w:r>
     </w:p>
     <w:p>
       <w:pPr>
         <w:tabs>
           <w:tab w:val="left" w:pos="2102"/>
         </w:tabs>
+        <w:ind w:left="0" w:firstLine="0"/>
         <w:rPr>
           <w:rFonts w:ascii="Times New Roman" w:hAnsi="Times New Roman" w:cs="Times New Roman"/>
           <w:b/>
@@ -2778,107 +2643,7 @@
           </mc:Fallback>
         </mc:AlternateContent>
       </w:r>
-      <w:r>
-        <w:rPr>
-          <w:rFonts w:ascii="Times New Roman" w:hAnsi="Times New Roman" w:cs="Times New Roman"/>
-          <w:b/>
-          <w:bCs/>
-          <w:sz w:val="24"/>
-          <w:szCs w:val="24"/>
-        </w:rPr>
-        <w:t>Location</w:t>
-      </w:r>
-    </w:p>
-    <w:tbl>
-      <w:tblPr>
-        <w:tblStyle w:val="TableGrid0"/>
-        <w:tblW w:w="0" w:type="auto"/>
-        <w:tblInd w:w="415" w:type="dxa"/>
-        <w:tblLook w:val="04A0" w:firstRow="1" w:lastRow="0" w:firstColumn="1" w:lastColumn="0" w:noHBand="0" w:noVBand="1"/>
-      </w:tblPr>
-      <w:tblGrid>
-        <w:gridCol w:w="950"/>
-        <w:gridCol w:w="1030"/>
-        <w:gridCol w:w="1603"/>
-      </w:tblGrid>
-      <w:tr>
-        <w:tc>
-          <w:tcPr>
-            <w:tcW w:w="950" w:type="dxa"/>
-          </w:tcPr>
-          <w:p>
-            <w:pPr>
-              <w:ind w:left="0" w:firstLine="0"/>
-              <w:rPr>
-                <w:rFonts w:ascii="Times New Roman" w:hAnsi="Times New Roman" w:cs="Times New Roman"/>
-                <w:sz w:val="24"/>
-                <w:szCs w:val="24"/>
-              </w:rPr>
-            </w:pPr>
-            <w:r>
-              <w:rPr>
-                <w:rFonts w:ascii="Times New Roman" w:hAnsi="Times New Roman" w:cs="Times New Roman"/>
-                <w:sz w:val="24"/>
-                <w:szCs w:val="24"/>
-              </w:rPr>
-              <w:t>P_city</w:t>
-            </w:r>
-          </w:p>
-        </w:tc>
-        <w:tc>
-          <w:tcPr>
-            <w:tcW w:w="1030" w:type="dxa"/>
-          </w:tcPr>
-          <w:p>
-            <w:pPr>
-              <w:ind w:left="0" w:firstLine="0"/>
-              <w:rPr>
-                <w:rFonts w:ascii="Times New Roman" w:hAnsi="Times New Roman" w:cs="Times New Roman"/>
-                <w:sz w:val="24"/>
-                <w:szCs w:val="24"/>
-              </w:rPr>
-            </w:pPr>
-            <w:r>
-              <w:rPr>
-                <w:rFonts w:ascii="Times New Roman" w:hAnsi="Times New Roman" w:cs="Times New Roman"/>
-                <w:sz w:val="24"/>
-                <w:szCs w:val="24"/>
-              </w:rPr>
-              <w:t>P_state</w:t>
-            </w:r>
-          </w:p>
-        </w:tc>
-        <w:tc>
-          <w:tcPr>
-            <w:tcW w:w="1603" w:type="dxa"/>
-          </w:tcPr>
-          <w:p>
-            <w:pPr>
-              <w:ind w:left="0" w:firstLine="0"/>
-              <w:rPr>
-                <w:rFonts w:ascii="Times New Roman" w:hAnsi="Times New Roman" w:cs="Times New Roman"/>
-                <w:b/>
-                <w:bCs/>
-                <w:sz w:val="24"/>
-                <w:szCs w:val="24"/>
-                <w:u w:val="single"/>
-              </w:rPr>
-            </w:pPr>
-            <w:r>
-              <w:rPr>
-                <w:rFonts w:ascii="Times New Roman" w:hAnsi="Times New Roman" w:cs="Times New Roman"/>
-                <w:b/>
-                <w:bCs/>
-                <w:sz w:val="24"/>
-                <w:szCs w:val="24"/>
-                <w:u w:val="single"/>
-              </w:rPr>
-              <w:t>P_username</w:t>
-            </w:r>
-          </w:p>
-        </w:tc>
-      </w:tr>
-    </w:tbl>
+    </w:p>
     <w:p>
       <w:pPr>
         <w:rPr>

</xml_diff>